<commit_message>
add info into Django notes
</commit_message>
<xml_diff>
--- a/Notes for Django project_05.docx
+++ b/Notes for Django project_05.docx
@@ -167,7 +167,6 @@
           <w:szCs w:val="24"/>
         </w:rPr>
       </w:pPr>
-      <w:proofErr w:type="gramStart"/>
       <w:r>
         <w:rPr>
           <w:rFonts w:ascii="Times New Roman" w:hAnsi="Times New Roman" w:cs="Times New Roman"/>
@@ -176,7 +175,6 @@
         </w:rPr>
         <w:t>.\</w:t>
       </w:r>
-      <w:proofErr w:type="spellStart"/>
       <w:r>
         <w:rPr>
           <w:rFonts w:ascii="Times New Roman" w:hAnsi="Times New Roman" w:cs="Times New Roman"/>
@@ -186,7 +184,6 @@
         </w:rPr>
         <w:t>venv</w:t>
       </w:r>
-      <w:proofErr w:type="spellEnd"/>
       <w:r>
         <w:rPr>
           <w:rFonts w:ascii="Times New Roman" w:hAnsi="Times New Roman" w:cs="Times New Roman"/>
@@ -221,7 +218,6 @@
         </w:rPr>
         <w:t>activate</w:t>
       </w:r>
-      <w:proofErr w:type="gramEnd"/>
     </w:p>
     <w:p>
       <w:pPr>
@@ -265,51 +261,13 @@
           <w:szCs w:val="24"/>
         </w:rPr>
       </w:pPr>
-      <w:proofErr w:type="spellStart"/>
-      <w:proofErr w:type="gramStart"/>
-      <w:r>
-        <w:rPr>
-          <w:rFonts w:ascii="Times New Roman" w:hAnsi="Times New Roman" w:cs="Times New Roman"/>
-          <w:sz w:val="24"/>
-          <w:szCs w:val="24"/>
-        </w:rPr>
-        <w:t>cd</w:t>
-      </w:r>
-      <w:proofErr w:type="spellEnd"/>
-      <w:r>
-        <w:rPr>
-          <w:rFonts w:ascii="Times New Roman" w:hAnsi="Times New Roman" w:cs="Times New Roman"/>
-          <w:sz w:val="24"/>
-          <w:szCs w:val="24"/>
-        </w:rPr>
-        <w:t xml:space="preserve"> .</w:t>
-      </w:r>
-      <w:proofErr w:type="gramEnd"/>
-      <w:r>
-        <w:rPr>
-          <w:rFonts w:ascii="Times New Roman" w:hAnsi="Times New Roman" w:cs="Times New Roman"/>
-          <w:sz w:val="24"/>
-          <w:szCs w:val="24"/>
-        </w:rPr>
-        <w:t>\</w:t>
-      </w:r>
-      <w:proofErr w:type="spellStart"/>
-      <w:r>
-        <w:rPr>
-          <w:rFonts w:ascii="Times New Roman" w:hAnsi="Times New Roman" w:cs="Times New Roman"/>
-          <w:sz w:val="24"/>
-          <w:szCs w:val="24"/>
-        </w:rPr>
-        <w:t>recipesbook</w:t>
-      </w:r>
-      <w:proofErr w:type="spellEnd"/>
-      <w:r>
-        <w:rPr>
-          <w:rFonts w:ascii="Times New Roman" w:hAnsi="Times New Roman" w:cs="Times New Roman"/>
-          <w:sz w:val="24"/>
-          <w:szCs w:val="24"/>
-        </w:rPr>
-        <w:t>\</w:t>
+      <w:r>
+        <w:rPr>
+          <w:rFonts w:ascii="Times New Roman" w:hAnsi="Times New Roman" w:cs="Times New Roman"/>
+          <w:sz w:val="24"/>
+          <w:szCs w:val="24"/>
+        </w:rPr>
+        <w:t>cd .\recipesbook\</w:t>
       </w:r>
     </w:p>
     <w:p>
@@ -377,7 +335,6 @@
         </w:rPr>
         <w:t>.</w:t>
       </w:r>
-      <w:proofErr w:type="spellStart"/>
       <w:r>
         <w:rPr>
           <w:rFonts w:ascii="Times New Roman" w:hAnsi="Times New Roman" w:cs="Times New Roman"/>
@@ -390,7 +347,6 @@
         </w:rPr>
         <w:t>py</w:t>
       </w:r>
-      <w:proofErr w:type="spellEnd"/>
       <w:r>
         <w:rPr>
           <w:rFonts w:ascii="Times New Roman" w:hAnsi="Times New Roman" w:cs="Times New Roman"/>
@@ -467,7 +423,6 @@
         </w:rPr>
         <w:t>.</w:t>
       </w:r>
-      <w:proofErr w:type="spellStart"/>
       <w:r>
         <w:rPr>
           <w:rFonts w:ascii="Times New Roman" w:hAnsi="Times New Roman" w:cs="Times New Roman"/>
@@ -477,7 +432,6 @@
         </w:rPr>
         <w:t>py</w:t>
       </w:r>
-      <w:proofErr w:type="spellEnd"/>
       <w:r>
         <w:rPr>
           <w:rFonts w:ascii="Times New Roman" w:hAnsi="Times New Roman" w:cs="Times New Roman"/>
@@ -486,7 +440,6 @@
         </w:rPr>
         <w:t xml:space="preserve"> </w:t>
       </w:r>
-      <w:proofErr w:type="spellStart"/>
       <w:r>
         <w:rPr>
           <w:rFonts w:ascii="Times New Roman" w:hAnsi="Times New Roman" w:cs="Times New Roman"/>
@@ -496,7 +449,6 @@
         </w:rPr>
         <w:t>startapp</w:t>
       </w:r>
-      <w:proofErr w:type="spellEnd"/>
       <w:r>
         <w:rPr>
           <w:rFonts w:ascii="Times New Roman" w:hAnsi="Times New Roman" w:cs="Times New Roman"/>
@@ -505,7 +457,6 @@
         </w:rPr>
         <w:t xml:space="preserve"> </w:t>
       </w:r>
-      <w:proofErr w:type="spellStart"/>
       <w:r>
         <w:rPr>
           <w:rFonts w:ascii="Times New Roman" w:hAnsi="Times New Roman" w:cs="Times New Roman"/>
@@ -515,7 +466,6 @@
         </w:rPr>
         <w:t>myapp</w:t>
       </w:r>
-      <w:proofErr w:type="spellEnd"/>
     </w:p>
     <w:p>
       <w:pPr>
@@ -651,7 +601,6 @@
           <w:szCs w:val="24"/>
         </w:rPr>
       </w:pPr>
-      <w:proofErr w:type="gramStart"/>
       <w:r>
         <w:rPr>
           <w:rFonts w:ascii="Times New Roman" w:hAnsi="Times New Roman" w:cs="Times New Roman"/>
@@ -662,7 +611,6 @@
         </w:rPr>
         <w:t>Убеждаемся</w:t>
       </w:r>
-      <w:proofErr w:type="gramEnd"/>
       <w:r>
         <w:rPr>
           <w:rFonts w:ascii="Times New Roman" w:hAnsi="Times New Roman" w:cs="Times New Roman"/>
@@ -769,7 +717,6 @@
         </w:rPr>
         <w:t xml:space="preserve">py </w:t>
       </w:r>
-      <w:proofErr w:type="spellStart"/>
       <w:r>
         <w:rPr>
           <w:rFonts w:ascii="Times New Roman" w:hAnsi="Times New Roman" w:cs="Times New Roman"/>
@@ -779,21 +726,21 @@
         </w:rPr>
         <w:t>createsuperuser</w:t>
       </w:r>
-      <w:proofErr w:type="spellEnd"/>
-    </w:p>
-    <w:p>
-      <w:pPr>
-        <w:spacing w:line="240" w:lineRule="auto"/>
-        <w:rPr>
-          <w:rFonts w:ascii="Times New Roman" w:hAnsi="Times New Roman" w:cs="Times New Roman"/>
-          <w:sz w:val="24"/>
-          <w:szCs w:val="24"/>
-          <w:lang w:val="en-US"/>
-        </w:rPr>
-      </w:pPr>
-      <w:r>
-        <w:rPr>
-          <w:rFonts w:ascii="Times New Roman" w:hAnsi="Times New Roman" w:cs="Times New Roman"/>
+    </w:p>
+    <w:p>
+      <w:pPr>
+        <w:spacing w:line="240" w:lineRule="auto"/>
+        <w:rPr>
+          <w:rFonts w:ascii="Times New Roman" w:hAnsi="Times New Roman" w:cs="Times New Roman"/>
+          <w:sz w:val="24"/>
+          <w:szCs w:val="24"/>
+          <w:lang w:val="en-US"/>
+        </w:rPr>
+      </w:pPr>
+      <w:r>
+        <w:rPr>
+          <w:rFonts w:ascii="Times New Roman" w:hAnsi="Times New Roman" w:cs="Times New Roman"/>
+          <w:noProof/>
           <w:sz w:val="24"/>
           <w:szCs w:val="24"/>
           <w:lang w:val="en-US"/>
@@ -878,7 +825,6 @@
           <w:rFonts w:ascii="Times New Roman" w:hAnsi="Times New Roman" w:cs="Times New Roman"/>
           <w:sz w:val="24"/>
           <w:szCs w:val="24"/>
-          <w:lang w:val="en-US"/>
         </w:rPr>
       </w:pPr>
       <w:r>
@@ -895,7 +841,6 @@
           <w:rFonts w:ascii="Times New Roman" w:hAnsi="Times New Roman" w:cs="Times New Roman"/>
           <w:sz w:val="24"/>
           <w:szCs w:val="24"/>
-          <w:lang w:val="en-US"/>
         </w:rPr>
         <w:t xml:space="preserve"> </w:t>
       </w:r>
@@ -913,7 +858,6 @@
           <w:rFonts w:ascii="Times New Roman" w:hAnsi="Times New Roman" w:cs="Times New Roman"/>
           <w:sz w:val="24"/>
           <w:szCs w:val="24"/>
-          <w:lang w:val="en-US"/>
         </w:rPr>
         <w:t>.</w:t>
       </w:r>
@@ -931,11 +875,9 @@
           <w:rFonts w:ascii="Times New Roman" w:hAnsi="Times New Roman" w:cs="Times New Roman"/>
           <w:sz w:val="24"/>
           <w:szCs w:val="24"/>
-          <w:lang w:val="en-US"/>
         </w:rPr>
         <w:t xml:space="preserve"> </w:t>
       </w:r>
-      <w:proofErr w:type="spellStart"/>
       <w:r>
         <w:rPr>
           <w:rFonts w:ascii="Times New Roman" w:hAnsi="Times New Roman" w:cs="Times New Roman"/>
@@ -945,16 +887,14 @@
         </w:rPr>
         <w:t>makemigrations</w:t>
       </w:r>
-      <w:proofErr w:type="spellEnd"/>
-    </w:p>
-    <w:p>
-      <w:pPr>
-        <w:spacing w:line="240" w:lineRule="auto"/>
-        <w:rPr>
-          <w:rFonts w:ascii="Times New Roman" w:hAnsi="Times New Roman" w:cs="Times New Roman"/>
-          <w:sz w:val="24"/>
-          <w:szCs w:val="24"/>
-          <w:lang w:val="en-US"/>
+    </w:p>
+    <w:p>
+      <w:pPr>
+        <w:spacing w:line="240" w:lineRule="auto"/>
+        <w:rPr>
+          <w:rFonts w:ascii="Times New Roman" w:hAnsi="Times New Roman" w:cs="Times New Roman"/>
+          <w:sz w:val="24"/>
+          <w:szCs w:val="24"/>
         </w:rPr>
       </w:pPr>
       <w:r>
@@ -971,7 +911,6 @@
           <w:rFonts w:ascii="Times New Roman" w:hAnsi="Times New Roman" w:cs="Times New Roman"/>
           <w:sz w:val="24"/>
           <w:szCs w:val="24"/>
-          <w:lang w:val="en-US"/>
         </w:rPr>
         <w:t xml:space="preserve"> </w:t>
       </w:r>
@@ -989,7 +928,6 @@
           <w:rFonts w:ascii="Times New Roman" w:hAnsi="Times New Roman" w:cs="Times New Roman"/>
           <w:sz w:val="24"/>
           <w:szCs w:val="24"/>
-          <w:lang w:val="en-US"/>
         </w:rPr>
         <w:t>.</w:t>
       </w:r>
@@ -1007,7 +945,6 @@
           <w:rFonts w:ascii="Times New Roman" w:hAnsi="Times New Roman" w:cs="Times New Roman"/>
           <w:sz w:val="24"/>
           <w:szCs w:val="24"/>
-          <w:lang w:val="en-US"/>
         </w:rPr>
         <w:t xml:space="preserve"> </w:t>
       </w:r>
@@ -1028,7 +965,6 @@
           <w:rFonts w:ascii="Times New Roman" w:hAnsi="Times New Roman" w:cs="Times New Roman"/>
           <w:sz w:val="24"/>
           <w:szCs w:val="24"/>
-          <w:lang w:val="en-US"/>
         </w:rPr>
       </w:pPr>
     </w:p>
@@ -1242,6 +1178,7 @@
           <w:rFonts w:ascii="Times New Roman" w:hAnsi="Times New Roman" w:cs="Times New Roman"/>
           <w:b/>
           <w:bCs/>
+          <w:noProof/>
           <w:sz w:val="24"/>
           <w:szCs w:val="24"/>
         </w:rPr>
@@ -1371,7 +1308,6 @@
         </w:rPr>
         <w:t xml:space="preserve"> </w:t>
       </w:r>
-      <w:proofErr w:type="spellStart"/>
       <w:r>
         <w:rPr>
           <w:rFonts w:ascii="Times New Roman" w:hAnsi="Times New Roman" w:cs="Times New Roman"/>
@@ -1381,7 +1317,6 @@
         </w:rPr>
         <w:t>makemigrations</w:t>
       </w:r>
-      <w:proofErr w:type="spellEnd"/>
     </w:p>
     <w:p>
       <w:pPr>
@@ -1502,7 +1437,6 @@
         </w:rPr>
         <w:t>.</w:t>
       </w:r>
-      <w:proofErr w:type="spellStart"/>
       <w:r>
         <w:rPr>
           <w:rFonts w:ascii="Times New Roman" w:hAnsi="Times New Roman" w:cs="Times New Roman"/>
@@ -1515,7 +1449,6 @@
         </w:rPr>
         <w:t>py</w:t>
       </w:r>
-      <w:proofErr w:type="spellEnd"/>
       <w:r>
         <w:rPr>
           <w:rFonts w:ascii="Times New Roman" w:hAnsi="Times New Roman" w:cs="Times New Roman"/>
@@ -1545,47 +1478,26 @@
           <w:sz w:val="24"/>
           <w:szCs w:val="24"/>
         </w:rPr>
-        <w:t xml:space="preserve">зарегистрировать модели в </w:t>
-      </w:r>
-      <w:proofErr w:type="spellStart"/>
-      <w:r>
-        <w:rPr>
-          <w:rFonts w:ascii="Times New Roman" w:hAnsi="Times New Roman" w:cs="Times New Roman"/>
-          <w:b/>
-          <w:bCs/>
-          <w:sz w:val="24"/>
-          <w:szCs w:val="24"/>
-        </w:rPr>
-        <w:t>админке</w:t>
-      </w:r>
-      <w:proofErr w:type="spellEnd"/>
-      <w:r>
-        <w:rPr>
-          <w:rFonts w:ascii="Times New Roman" w:hAnsi="Times New Roman" w:cs="Times New Roman"/>
-          <w:b/>
-          <w:bCs/>
-          <w:sz w:val="24"/>
-          <w:szCs w:val="24"/>
-        </w:rPr>
-        <w:t>:</w:t>
-      </w:r>
-    </w:p>
-    <w:p>
-      <w:pPr>
-        <w:spacing w:line="240" w:lineRule="auto"/>
-        <w:rPr>
-          <w:rFonts w:ascii="Times New Roman" w:hAnsi="Times New Roman" w:cs="Times New Roman"/>
-          <w:b/>
-          <w:bCs/>
-          <w:sz w:val="24"/>
-          <w:szCs w:val="24"/>
-        </w:rPr>
-      </w:pPr>
-      <w:r>
-        <w:rPr>
-          <w:rFonts w:ascii="Times New Roman" w:hAnsi="Times New Roman" w:cs="Times New Roman"/>
-          <w:b/>
-          <w:bCs/>
+        <w:t>зарегистрировать модели в админке:</w:t>
+      </w:r>
+    </w:p>
+    <w:p>
+      <w:pPr>
+        <w:spacing w:line="240" w:lineRule="auto"/>
+        <w:rPr>
+          <w:rFonts w:ascii="Times New Roman" w:hAnsi="Times New Roman" w:cs="Times New Roman"/>
+          <w:b/>
+          <w:bCs/>
+          <w:sz w:val="24"/>
+          <w:szCs w:val="24"/>
+        </w:rPr>
+      </w:pPr>
+      <w:r>
+        <w:rPr>
+          <w:rFonts w:ascii="Times New Roman" w:hAnsi="Times New Roman" w:cs="Times New Roman"/>
+          <w:b/>
+          <w:bCs/>
+          <w:noProof/>
           <w:sz w:val="24"/>
           <w:szCs w:val="24"/>
         </w:rPr>
@@ -1647,31 +1559,29 @@
           <w:sz w:val="24"/>
           <w:szCs w:val="24"/>
         </w:rPr>
-        <w:t xml:space="preserve">ВНИМВНИЕ! После добавления моделей в </w:t>
-      </w:r>
-      <w:proofErr w:type="spellStart"/>
-      <w:r>
-        <w:rPr>
-          <w:rFonts w:ascii="Times New Roman" w:hAnsi="Times New Roman" w:cs="Times New Roman"/>
-          <w:b/>
-          <w:bCs/>
-          <w:color w:val="FF0000"/>
-          <w:sz w:val="24"/>
-          <w:szCs w:val="24"/>
-        </w:rPr>
-        <w:t>админку</w:t>
-      </w:r>
-      <w:proofErr w:type="spellEnd"/>
-      <w:r>
-        <w:rPr>
-          <w:rFonts w:ascii="Times New Roman" w:hAnsi="Times New Roman" w:cs="Times New Roman"/>
-          <w:b/>
-          <w:bCs/>
-          <w:color w:val="FF0000"/>
-          <w:sz w:val="24"/>
-          <w:szCs w:val="24"/>
-        </w:rPr>
-        <w:t>, достаточно просто обновить страницу сайта и модели появятся.</w:t>
+        <w:t>ВНИМ</w:t>
+      </w:r>
+      <w:r>
+        <w:rPr>
+          <w:rFonts w:ascii="Times New Roman" w:hAnsi="Times New Roman" w:cs="Times New Roman"/>
+          <w:b/>
+          <w:bCs/>
+          <w:color w:val="FF0000"/>
+          <w:sz w:val="24"/>
+          <w:szCs w:val="24"/>
+        </w:rPr>
+        <w:t>А</w:t>
+      </w:r>
+      <w:r>
+        <w:rPr>
+          <w:rFonts w:ascii="Times New Roman" w:hAnsi="Times New Roman" w:cs="Times New Roman"/>
+          <w:b/>
+          <w:bCs/>
+          <w:color w:val="FF0000"/>
+          <w:sz w:val="24"/>
+          <w:szCs w:val="24"/>
+        </w:rPr>
+        <w:t>НИЕ! После добавления моделей в админку, достаточно просто обновить страницу сайта и модели появятся.</w:t>
       </w:r>
     </w:p>
     <w:p>
@@ -1711,6 +1621,7 @@
           <w:rFonts w:ascii="Times New Roman" w:hAnsi="Times New Roman" w:cs="Times New Roman"/>
           <w:b/>
           <w:bCs/>
+          <w:noProof/>
           <w:sz w:val="24"/>
           <w:szCs w:val="24"/>
           <w:lang w:val="en-US"/>
@@ -1806,18 +1717,7 @@
           <w:sz w:val="24"/>
           <w:szCs w:val="24"/>
         </w:rPr>
-        <w:t xml:space="preserve">, сортировку, </w:t>
-      </w:r>
-      <w:proofErr w:type="gramStart"/>
-      <w:r>
-        <w:rPr>
-          <w:rFonts w:ascii="Times New Roman" w:hAnsi="Times New Roman" w:cs="Times New Roman"/>
-          <w:b/>
-          <w:bCs/>
-          <w:sz w:val="24"/>
-          <w:szCs w:val="24"/>
-        </w:rPr>
-        <w:t xml:space="preserve">фильтр, </w:t>
+        <w:t xml:space="preserve">, сортировку, фильтр, </w:t>
       </w:r>
       <w:r>
         <w:rPr>
@@ -1837,18 +1737,7 @@
           <w:sz w:val="24"/>
           <w:szCs w:val="24"/>
         </w:rPr>
-        <w:t>и</w:t>
-      </w:r>
-      <w:proofErr w:type="gramEnd"/>
-      <w:r>
-        <w:rPr>
-          <w:rFonts w:ascii="Times New Roman" w:hAnsi="Times New Roman" w:cs="Times New Roman"/>
-          <w:b/>
-          <w:bCs/>
-          <w:sz w:val="24"/>
-          <w:szCs w:val="24"/>
-        </w:rPr>
-        <w:t xml:space="preserve"> поиск </w:t>
+        <w:t xml:space="preserve">и поиск </w:t>
       </w:r>
       <w:r>
         <w:rPr>
@@ -1883,7 +1772,6 @@
         </w:rPr>
         <w:t>.</w:t>
       </w:r>
-      <w:proofErr w:type="spellStart"/>
       <w:r>
         <w:rPr>
           <w:rFonts w:ascii="Times New Roman" w:hAnsi="Times New Roman" w:cs="Times New Roman"/>
@@ -1896,7 +1784,6 @@
         </w:rPr>
         <w:t>py</w:t>
       </w:r>
-      <w:proofErr w:type="spellEnd"/>
       <w:r>
         <w:rPr>
           <w:rFonts w:ascii="Times New Roman" w:hAnsi="Times New Roman" w:cs="Times New Roman"/>
@@ -1988,7 +1875,6 @@
         </w:rPr>
         <w:t xml:space="preserve"> </w:t>
       </w:r>
-      <w:proofErr w:type="spellStart"/>
       <w:r>
         <w:rPr>
           <w:rFonts w:ascii="Times New Roman" w:hAnsi="Times New Roman" w:cs="Times New Roman"/>
@@ -2001,7 +1887,6 @@
         </w:rPr>
         <w:t>ProductAdmin</w:t>
       </w:r>
-      <w:proofErr w:type="spellEnd"/>
       <w:r>
         <w:rPr>
           <w:rFonts w:ascii="Times New Roman" w:hAnsi="Times New Roman" w:cs="Times New Roman"/>
@@ -2085,7 +1970,6 @@
         </w:rPr>
         <w:t xml:space="preserve">с классом </w:t>
       </w:r>
-      <w:proofErr w:type="spellStart"/>
       <w:r>
         <w:rPr>
           <w:rFonts w:ascii="Times New Roman" w:hAnsi="Times New Roman" w:cs="Times New Roman"/>
@@ -2098,7 +1982,6 @@
         </w:rPr>
         <w:t>ProductAdmin</w:t>
       </w:r>
-      <w:proofErr w:type="spellEnd"/>
       <w:r>
         <w:rPr>
           <w:rFonts w:ascii="Times New Roman" w:hAnsi="Times New Roman" w:cs="Times New Roman"/>
@@ -2137,6 +2020,7 @@
           <w:rFonts w:ascii="Times New Roman" w:hAnsi="Times New Roman" w:cs="Times New Roman"/>
           <w:b/>
           <w:bCs/>
+          <w:noProof/>
           <w:sz w:val="24"/>
           <w:szCs w:val="24"/>
         </w:rPr>
@@ -2266,6 +2150,7 @@
           <w:rFonts w:ascii="Times New Roman" w:hAnsi="Times New Roman" w:cs="Times New Roman"/>
           <w:b/>
           <w:bCs/>
+          <w:noProof/>
           <w:sz w:val="24"/>
           <w:szCs w:val="24"/>
         </w:rPr>
@@ -2313,75 +2198,54 @@
           <w:rFonts w:ascii="Times New Roman" w:hAnsi="Times New Roman" w:cs="Times New Roman"/>
           <w:b/>
           <w:bCs/>
-          <w:sz w:val="24"/>
-          <w:szCs w:val="24"/>
-        </w:rPr>
-      </w:pPr>
-    </w:p>
-    <w:p>
-      <w:pPr>
-        <w:spacing w:line="240" w:lineRule="auto"/>
-        <w:ind w:firstLine="708"/>
-        <w:rPr>
-          <w:rFonts w:ascii="Times New Roman" w:hAnsi="Times New Roman" w:cs="Times New Roman"/>
-          <w:b/>
-          <w:bCs/>
-          <w:sz w:val="24"/>
-          <w:szCs w:val="24"/>
-        </w:rPr>
-      </w:pPr>
-      <w:r>
-        <w:rPr>
-          <w:rFonts w:ascii="Times New Roman" w:hAnsi="Times New Roman" w:cs="Times New Roman"/>
-          <w:b/>
-          <w:bCs/>
-          <w:sz w:val="24"/>
-          <w:szCs w:val="24"/>
-        </w:rPr>
-        <w:t>Для добавления действий в поле «Действия» админ панели</w:t>
-      </w:r>
-      <w:r>
-        <w:rPr>
-          <w:rFonts w:ascii="Times New Roman" w:hAnsi="Times New Roman" w:cs="Times New Roman"/>
-          <w:b/>
-          <w:bCs/>
-          <w:sz w:val="24"/>
-          <w:szCs w:val="24"/>
-        </w:rPr>
-        <w:t xml:space="preserve">, в том же </w:t>
-      </w:r>
-      <w:proofErr w:type="gramStart"/>
-      <w:r>
-        <w:rPr>
-          <w:rFonts w:ascii="Times New Roman" w:hAnsi="Times New Roman" w:cs="Times New Roman"/>
-          <w:b/>
-          <w:bCs/>
-          <w:sz w:val="24"/>
-          <w:szCs w:val="24"/>
-        </w:rPr>
-        <w:t xml:space="preserve">файле </w:t>
-      </w:r>
-      <w:r>
-        <w:rPr>
-          <w:rFonts w:ascii="Times New Roman" w:hAnsi="Times New Roman" w:cs="Times New Roman"/>
-          <w:b/>
-          <w:bCs/>
-          <w:sz w:val="24"/>
-          <w:szCs w:val="24"/>
-        </w:rPr>
-        <w:t xml:space="preserve"> </w:t>
-      </w:r>
-      <w:r>
-        <w:rPr>
-          <w:rFonts w:ascii="Times New Roman" w:hAnsi="Times New Roman" w:cs="Times New Roman"/>
-          <w:b/>
-          <w:bCs/>
-          <w:color w:val="FF0000"/>
-          <w:sz w:val="24"/>
-          <w:szCs w:val="24"/>
-          <w:lang w:val="en-US"/>
-        </w:rPr>
-        <w:t>admin</w:t>
+          <w:color w:val="FF0000"/>
+          <w:sz w:val="24"/>
+          <w:szCs w:val="24"/>
+        </w:rPr>
+      </w:pPr>
+      <w:r>
+        <w:rPr>
+          <w:rFonts w:ascii="Times New Roman" w:hAnsi="Times New Roman" w:cs="Times New Roman"/>
+          <w:b/>
+          <w:bCs/>
+          <w:color w:val="FF0000"/>
+          <w:sz w:val="24"/>
+          <w:szCs w:val="24"/>
+        </w:rPr>
+        <w:t>ВНИМ</w:t>
+      </w:r>
+      <w:r>
+        <w:rPr>
+          <w:rFonts w:ascii="Times New Roman" w:hAnsi="Times New Roman" w:cs="Times New Roman"/>
+          <w:b/>
+          <w:bCs/>
+          <w:color w:val="FF0000"/>
+          <w:sz w:val="24"/>
+          <w:szCs w:val="24"/>
+        </w:rPr>
+        <w:t>А</w:t>
+      </w:r>
+      <w:r>
+        <w:rPr>
+          <w:rFonts w:ascii="Times New Roman" w:hAnsi="Times New Roman" w:cs="Times New Roman"/>
+          <w:b/>
+          <w:bCs/>
+          <w:color w:val="FF0000"/>
+          <w:sz w:val="24"/>
+          <w:szCs w:val="24"/>
+        </w:rPr>
+        <w:t xml:space="preserve">НИЕ! </w:t>
+      </w:r>
+      <w:r>
+        <w:rPr>
+          <w:rFonts w:ascii="Times New Roman" w:hAnsi="Times New Roman" w:cs="Times New Roman"/>
+          <w:b/>
+          <w:bCs/>
+          <w:color w:val="FF0000"/>
+          <w:sz w:val="24"/>
+          <w:szCs w:val="24"/>
+        </w:rPr>
+        <w:t>Зарегистрировать модель в админ панели и настроить отображение необходимых полей можно и через декоратор как показано на скрине ниже</w:t>
       </w:r>
       <w:r>
         <w:rPr>
@@ -2394,79 +2258,31 @@
         </w:rPr>
         <w:t>.</w:t>
       </w:r>
-      <w:proofErr w:type="spellStart"/>
-      <w:r>
-        <w:rPr>
-          <w:rFonts w:ascii="Times New Roman" w:hAnsi="Times New Roman" w:cs="Times New Roman"/>
-          <w:b/>
-          <w:bCs/>
-          <w:color w:val="FF0000"/>
-          <w:sz w:val="24"/>
-          <w:szCs w:val="24"/>
-          <w:lang w:val="en-US"/>
-        </w:rPr>
-        <w:t>py</w:t>
-      </w:r>
-      <w:proofErr w:type="spellEnd"/>
-      <w:proofErr w:type="gramEnd"/>
-      <w:r>
-        <w:rPr>
-          <w:rFonts w:ascii="Times New Roman" w:hAnsi="Times New Roman" w:cs="Times New Roman"/>
-          <w:b/>
-          <w:bCs/>
-          <w:color w:val="FF0000"/>
-          <w:sz w:val="24"/>
-          <w:szCs w:val="24"/>
-        </w:rPr>
-        <w:t xml:space="preserve"> </w:t>
-      </w:r>
-      <w:r>
-        <w:rPr>
-          <w:rFonts w:ascii="Times New Roman" w:hAnsi="Times New Roman" w:cs="Times New Roman"/>
-          <w:b/>
-          <w:bCs/>
-          <w:sz w:val="24"/>
-          <w:szCs w:val="24"/>
-        </w:rPr>
-        <w:t>нужно добавить функцию с декоратором</w:t>
-      </w:r>
-      <w:r>
-        <w:rPr>
-          <w:rFonts w:ascii="Times New Roman" w:hAnsi="Times New Roman" w:cs="Times New Roman"/>
-          <w:b/>
-          <w:bCs/>
-          <w:sz w:val="24"/>
-          <w:szCs w:val="24"/>
-        </w:rPr>
-        <w:t>:</w:t>
-      </w:r>
-    </w:p>
-    <w:p>
-      <w:pPr>
-        <w:spacing w:line="240" w:lineRule="auto"/>
-        <w:rPr>
-          <w:rFonts w:ascii="Times New Roman" w:hAnsi="Times New Roman" w:cs="Times New Roman"/>
-          <w:b/>
-          <w:bCs/>
-          <w:sz w:val="24"/>
-          <w:szCs w:val="24"/>
-          <w:lang w:val="en-US"/>
-        </w:rPr>
-      </w:pPr>
-      <w:r>
-        <w:rPr>
-          <w:rFonts w:ascii="Times New Roman" w:hAnsi="Times New Roman" w:cs="Times New Roman"/>
-          <w:b/>
-          <w:bCs/>
-          <w:sz w:val="24"/>
-          <w:szCs w:val="24"/>
-          <w:lang w:val="en-US"/>
+    </w:p>
+    <w:p>
+      <w:pPr>
+        <w:spacing w:line="240" w:lineRule="auto"/>
+        <w:rPr>
+          <w:rFonts w:ascii="Times New Roman" w:hAnsi="Times New Roman" w:cs="Times New Roman"/>
+          <w:b/>
+          <w:bCs/>
+          <w:sz w:val="24"/>
+          <w:szCs w:val="24"/>
+        </w:rPr>
+      </w:pPr>
+      <w:r>
+        <w:rPr>
+          <w:rFonts w:ascii="Times New Roman" w:hAnsi="Times New Roman" w:cs="Times New Roman"/>
+          <w:b/>
+          <w:bCs/>
+          <w:sz w:val="24"/>
+          <w:szCs w:val="24"/>
         </w:rPr>
         <w:drawing>
-          <wp:inline distT="0" distB="0" distL="0" distR="0" wp14:anchorId="237811D8" wp14:editId="7B996520">
-            <wp:extent cx="4015672" cy="2762250"/>
-            <wp:effectExtent l="0" t="0" r="4445" b="0"/>
-            <wp:docPr id="11" name="Рисунок 11"/>
+          <wp:inline distT="0" distB="0" distL="0" distR="0" wp14:anchorId="32509902" wp14:editId="0A32716B">
+            <wp:extent cx="5940425" cy="1802130"/>
+            <wp:effectExtent l="0" t="0" r="3175" b="7620"/>
+            <wp:docPr id="5" name="Рисунок 5"/>
             <wp:cNvGraphicFramePr>
               <a:graphicFrameLocks xmlns:a="http://schemas.openxmlformats.org/drawingml/2006/main" noChangeAspect="1"/>
             </wp:cNvGraphicFramePr>
@@ -2486,7 +2302,7 @@
                   <pic:spPr>
                     <a:xfrm>
                       <a:off x="0" y="0"/>
-                      <a:ext cx="4039012" cy="2778305"/>
+                      <a:ext cx="5940425" cy="1802130"/>
                     </a:xfrm>
                     <a:prstGeom prst="rect">
                       <a:avLst/>
@@ -2502,6 +2318,42 @@
     <w:p>
       <w:pPr>
         <w:spacing w:line="240" w:lineRule="auto"/>
+        <w:rPr>
+          <w:rFonts w:ascii="Times New Roman" w:hAnsi="Times New Roman" w:cs="Times New Roman"/>
+          <w:b/>
+          <w:bCs/>
+          <w:sz w:val="24"/>
+          <w:szCs w:val="24"/>
+        </w:rPr>
+      </w:pPr>
+    </w:p>
+    <w:p>
+      <w:pPr>
+        <w:spacing w:line="240" w:lineRule="auto"/>
+        <w:rPr>
+          <w:rFonts w:ascii="Times New Roman" w:hAnsi="Times New Roman" w:cs="Times New Roman"/>
+          <w:b/>
+          <w:bCs/>
+          <w:sz w:val="24"/>
+          <w:szCs w:val="24"/>
+        </w:rPr>
+      </w:pPr>
+    </w:p>
+    <w:p>
+      <w:pPr>
+        <w:spacing w:line="240" w:lineRule="auto"/>
+        <w:rPr>
+          <w:rFonts w:ascii="Times New Roman" w:hAnsi="Times New Roman" w:cs="Times New Roman"/>
+          <w:b/>
+          <w:bCs/>
+          <w:sz w:val="24"/>
+          <w:szCs w:val="24"/>
+        </w:rPr>
+      </w:pPr>
+    </w:p>
+    <w:p>
+      <w:pPr>
+        <w:spacing w:line="240" w:lineRule="auto"/>
         <w:ind w:firstLine="708"/>
         <w:rPr>
           <w:rFonts w:ascii="Times New Roman" w:hAnsi="Times New Roman" w:cs="Times New Roman"/>
@@ -2520,33 +2372,122 @@
           <w:szCs w:val="24"/>
         </w:rPr>
         <w:lastRenderedPageBreak/>
-        <w:t>Теперь имеем следующее отображение в админ панели:</w:t>
-      </w:r>
-    </w:p>
-    <w:p>
-      <w:pPr>
-        <w:spacing w:line="240" w:lineRule="auto"/>
-        <w:rPr>
-          <w:rFonts w:ascii="Times New Roman" w:hAnsi="Times New Roman" w:cs="Times New Roman"/>
-          <w:b/>
-          <w:bCs/>
-          <w:sz w:val="24"/>
-          <w:szCs w:val="24"/>
-        </w:rPr>
-      </w:pPr>
-      <w:r>
-        <w:rPr>
-          <w:rFonts w:ascii="Times New Roman" w:hAnsi="Times New Roman" w:cs="Times New Roman"/>
-          <w:b/>
-          <w:bCs/>
-          <w:sz w:val="24"/>
-          <w:szCs w:val="24"/>
+        <w:t>Для добавления действий в поле «Действия» админ панели</w:t>
+      </w:r>
+      <w:r>
+        <w:rPr>
+          <w:rFonts w:ascii="Times New Roman" w:hAnsi="Times New Roman" w:cs="Times New Roman"/>
+          <w:b/>
+          <w:bCs/>
+          <w:sz w:val="24"/>
+          <w:szCs w:val="24"/>
+        </w:rPr>
+        <w:t xml:space="preserve">, в том же файле </w:t>
+      </w:r>
+      <w:r>
+        <w:rPr>
+          <w:rFonts w:ascii="Times New Roman" w:hAnsi="Times New Roman" w:cs="Times New Roman"/>
+          <w:b/>
+          <w:bCs/>
+          <w:sz w:val="24"/>
+          <w:szCs w:val="24"/>
+        </w:rPr>
+        <w:t xml:space="preserve"> </w:t>
+      </w:r>
+      <w:r>
+        <w:rPr>
+          <w:rFonts w:ascii="Times New Roman" w:hAnsi="Times New Roman" w:cs="Times New Roman"/>
+          <w:b/>
+          <w:bCs/>
+          <w:color w:val="FF0000"/>
+          <w:sz w:val="24"/>
+          <w:szCs w:val="24"/>
+          <w:lang w:val="en-US"/>
+        </w:rPr>
+        <w:t>admin</w:t>
+      </w:r>
+      <w:r>
+        <w:rPr>
+          <w:rFonts w:ascii="Times New Roman" w:hAnsi="Times New Roman" w:cs="Times New Roman"/>
+          <w:b/>
+          <w:bCs/>
+          <w:color w:val="FF0000"/>
+          <w:sz w:val="24"/>
+          <w:szCs w:val="24"/>
+        </w:rPr>
+        <w:t>.</w:t>
+      </w:r>
+      <w:r>
+        <w:rPr>
+          <w:rFonts w:ascii="Times New Roman" w:hAnsi="Times New Roman" w:cs="Times New Roman"/>
+          <w:b/>
+          <w:bCs/>
+          <w:color w:val="FF0000"/>
+          <w:sz w:val="24"/>
+          <w:szCs w:val="24"/>
+          <w:lang w:val="en-US"/>
+        </w:rPr>
+        <w:t>py</w:t>
+      </w:r>
+      <w:r>
+        <w:rPr>
+          <w:rFonts w:ascii="Times New Roman" w:hAnsi="Times New Roman" w:cs="Times New Roman"/>
+          <w:b/>
+          <w:bCs/>
+          <w:color w:val="FF0000"/>
+          <w:sz w:val="24"/>
+          <w:szCs w:val="24"/>
+        </w:rPr>
+        <w:t xml:space="preserve"> </w:t>
+      </w:r>
+      <w:r>
+        <w:rPr>
+          <w:rFonts w:ascii="Times New Roman" w:hAnsi="Times New Roman" w:cs="Times New Roman"/>
+          <w:b/>
+          <w:bCs/>
+          <w:sz w:val="24"/>
+          <w:szCs w:val="24"/>
+        </w:rPr>
+        <w:t>нужно добавить функцию с декоратором</w:t>
+      </w:r>
+      <w:r>
+        <w:rPr>
+          <w:rFonts w:ascii="Times New Roman" w:hAnsi="Times New Roman" w:cs="Times New Roman"/>
+          <w:b/>
+          <w:bCs/>
+          <w:sz w:val="24"/>
+          <w:szCs w:val="24"/>
+        </w:rPr>
+        <w:t>:</w:t>
+      </w:r>
+    </w:p>
+    <w:p>
+      <w:pPr>
+        <w:spacing w:line="240" w:lineRule="auto"/>
+        <w:rPr>
+          <w:rFonts w:ascii="Times New Roman" w:hAnsi="Times New Roman" w:cs="Times New Roman"/>
+          <w:b/>
+          <w:bCs/>
+          <w:sz w:val="24"/>
+          <w:szCs w:val="24"/>
+          <w:lang w:val="en-US"/>
+        </w:rPr>
+      </w:pPr>
+      <w:r>
+        <w:rPr>
+          <w:rFonts w:ascii="Times New Roman" w:hAnsi="Times New Roman" w:cs="Times New Roman"/>
+          <w:b/>
+          <w:bCs/>
+          <w:noProof/>
+          <w:sz w:val="24"/>
+          <w:szCs w:val="24"/>
+          <w:lang w:val="en-US"/>
         </w:rPr>
         <w:drawing>
-          <wp:inline distT="0" distB="0" distL="0" distR="0" wp14:anchorId="7382E8DF" wp14:editId="002CA894">
-            <wp:extent cx="5363323" cy="2172003"/>
-            <wp:effectExtent l="0" t="0" r="8890" b="0"/>
-            <wp:docPr id="12" name="Рисунок 12"/>
+          <wp:inline distT="0" distB="0" distL="0" distR="0" wp14:anchorId="237811D8" wp14:editId="7B996520">
+            <wp:extent cx="4015672" cy="2762250"/>
+            <wp:effectExtent l="0" t="0" r="4445" b="0"/>
+            <wp:docPr id="11" name="Рисунок 11"/>
             <wp:cNvGraphicFramePr>
               <a:graphicFrameLocks xmlns:a="http://schemas.openxmlformats.org/drawingml/2006/main" noChangeAspect="1"/>
             </wp:cNvGraphicFramePr>
@@ -2566,7 +2507,7 @@
                   <pic:spPr>
                     <a:xfrm>
                       <a:off x="0" y="0"/>
-                      <a:ext cx="5363323" cy="2172003"/>
+                      <a:ext cx="4039012" cy="2778305"/>
                     </a:xfrm>
                     <a:prstGeom prst="rect">
                       <a:avLst/>
@@ -2582,18 +2523,6 @@
     <w:p>
       <w:pPr>
         <w:spacing w:line="240" w:lineRule="auto"/>
-        <w:rPr>
-          <w:rFonts w:ascii="Times New Roman" w:hAnsi="Times New Roman" w:cs="Times New Roman"/>
-          <w:b/>
-          <w:bCs/>
-          <w:sz w:val="24"/>
-          <w:szCs w:val="24"/>
-        </w:rPr>
-      </w:pPr>
-    </w:p>
-    <w:p>
-      <w:pPr>
-        <w:spacing w:line="240" w:lineRule="auto"/>
         <w:ind w:firstLine="708"/>
         <w:rPr>
           <w:rFonts w:ascii="Times New Roman" w:hAnsi="Times New Roman" w:cs="Times New Roman"/>
@@ -2611,145 +2540,34 @@
           <w:sz w:val="24"/>
           <w:szCs w:val="24"/>
         </w:rPr>
-        <w:t xml:space="preserve">Для </w:t>
-      </w:r>
-      <w:r>
-        <w:rPr>
-          <w:rFonts w:ascii="Times New Roman" w:hAnsi="Times New Roman" w:cs="Times New Roman"/>
-          <w:b/>
-          <w:bCs/>
-          <w:sz w:val="24"/>
-          <w:szCs w:val="24"/>
-        </w:rPr>
-        <w:t>изменения отображаемых полей в админ панели отдельного продукта необходимо</w:t>
-      </w:r>
-      <w:r>
-        <w:rPr>
-          <w:rFonts w:ascii="Times New Roman" w:hAnsi="Times New Roman" w:cs="Times New Roman"/>
-          <w:b/>
-          <w:bCs/>
-          <w:sz w:val="24"/>
-          <w:szCs w:val="24"/>
-        </w:rPr>
-        <w:t xml:space="preserve">, в </w:t>
-      </w:r>
-      <w:proofErr w:type="gramStart"/>
-      <w:r>
-        <w:rPr>
-          <w:rFonts w:ascii="Times New Roman" w:hAnsi="Times New Roman" w:cs="Times New Roman"/>
-          <w:b/>
-          <w:bCs/>
-          <w:sz w:val="24"/>
-          <w:szCs w:val="24"/>
-        </w:rPr>
-        <w:t xml:space="preserve">файле  </w:t>
-      </w:r>
-      <w:r>
-        <w:rPr>
-          <w:rFonts w:ascii="Times New Roman" w:hAnsi="Times New Roman" w:cs="Times New Roman"/>
-          <w:b/>
-          <w:bCs/>
-          <w:color w:val="FF0000"/>
-          <w:sz w:val="24"/>
-          <w:szCs w:val="24"/>
-          <w:lang w:val="en-US"/>
-        </w:rPr>
-        <w:t>admin</w:t>
-      </w:r>
-      <w:r>
-        <w:rPr>
-          <w:rFonts w:ascii="Times New Roman" w:hAnsi="Times New Roman" w:cs="Times New Roman"/>
-          <w:b/>
-          <w:bCs/>
-          <w:color w:val="FF0000"/>
-          <w:sz w:val="24"/>
-          <w:szCs w:val="24"/>
-        </w:rPr>
-        <w:t>.</w:t>
-      </w:r>
-      <w:proofErr w:type="spellStart"/>
-      <w:r>
-        <w:rPr>
-          <w:rFonts w:ascii="Times New Roman" w:hAnsi="Times New Roman" w:cs="Times New Roman"/>
-          <w:b/>
-          <w:bCs/>
-          <w:color w:val="FF0000"/>
-          <w:sz w:val="24"/>
-          <w:szCs w:val="24"/>
-          <w:lang w:val="en-US"/>
-        </w:rPr>
-        <w:t>py</w:t>
-      </w:r>
-      <w:proofErr w:type="spellEnd"/>
-      <w:proofErr w:type="gramEnd"/>
-      <w:r>
-        <w:rPr>
-          <w:rFonts w:ascii="Times New Roman" w:hAnsi="Times New Roman" w:cs="Times New Roman"/>
-          <w:b/>
-          <w:bCs/>
-          <w:color w:val="FF0000"/>
-          <w:sz w:val="24"/>
-          <w:szCs w:val="24"/>
-        </w:rPr>
-        <w:t xml:space="preserve"> </w:t>
-      </w:r>
-      <w:r>
-        <w:rPr>
-          <w:rFonts w:ascii="Times New Roman" w:hAnsi="Times New Roman" w:cs="Times New Roman"/>
-          <w:b/>
-          <w:bCs/>
-          <w:sz w:val="24"/>
-          <w:szCs w:val="24"/>
-        </w:rPr>
-        <w:t xml:space="preserve">добавить </w:t>
-      </w:r>
-      <w:proofErr w:type="spellStart"/>
-      <w:r>
-        <w:rPr>
-          <w:rFonts w:ascii="Times New Roman" w:hAnsi="Times New Roman" w:cs="Times New Roman"/>
-          <w:b/>
-          <w:bCs/>
-          <w:sz w:val="24"/>
-          <w:szCs w:val="24"/>
-        </w:rPr>
-        <w:t>слеюующее</w:t>
-      </w:r>
-      <w:proofErr w:type="spellEnd"/>
-      <w:r>
-        <w:rPr>
-          <w:rFonts w:ascii="Times New Roman" w:hAnsi="Times New Roman" w:cs="Times New Roman"/>
-          <w:b/>
-          <w:bCs/>
-          <w:sz w:val="24"/>
-          <w:szCs w:val="24"/>
-        </w:rPr>
-        <w:t>:</w:t>
-      </w:r>
-    </w:p>
-    <w:p>
-      <w:pPr>
-        <w:spacing w:line="240" w:lineRule="auto"/>
-        <w:rPr>
-          <w:rFonts w:ascii="Times New Roman" w:hAnsi="Times New Roman" w:cs="Times New Roman"/>
-          <w:b/>
-          <w:bCs/>
-          <w:sz w:val="24"/>
-          <w:szCs w:val="24"/>
-        </w:rPr>
-      </w:pPr>
-      <w:r>
-        <w:rPr>
-          <w:rFonts w:ascii="Times New Roman" w:hAnsi="Times New Roman" w:cs="Times New Roman"/>
-          <w:b/>
-          <w:bCs/>
+        <w:t>Теперь имеем следующее отображение в админ панели:</w:t>
+      </w:r>
+    </w:p>
+    <w:p>
+      <w:pPr>
+        <w:spacing w:line="240" w:lineRule="auto"/>
+        <w:rPr>
+          <w:rFonts w:ascii="Times New Roman" w:hAnsi="Times New Roman" w:cs="Times New Roman"/>
+          <w:b/>
+          <w:bCs/>
+          <w:sz w:val="24"/>
+          <w:szCs w:val="24"/>
+        </w:rPr>
+      </w:pPr>
+      <w:r>
+        <w:rPr>
+          <w:rFonts w:ascii="Times New Roman" w:hAnsi="Times New Roman" w:cs="Times New Roman"/>
+          <w:b/>
+          <w:bCs/>
+          <w:noProof/>
           <w:sz w:val="24"/>
           <w:szCs w:val="24"/>
         </w:rPr>
         <w:drawing>
-          <wp:inline distT="0" distB="0" distL="0" distR="0" wp14:anchorId="6DA61352" wp14:editId="5896FAAE">
-            <wp:extent cx="4335861" cy="3267075"/>
-            <wp:effectExtent l="0" t="0" r="7620" b="0"/>
-            <wp:docPr id="13" name="Рисунок 13"/>
+          <wp:inline distT="0" distB="0" distL="0" distR="0" wp14:anchorId="7382E8DF" wp14:editId="002CA894">
+            <wp:extent cx="5363323" cy="2172003"/>
+            <wp:effectExtent l="0" t="0" r="8890" b="0"/>
+            <wp:docPr id="12" name="Рисунок 12"/>
             <wp:cNvGraphicFramePr>
               <a:graphicFrameLocks xmlns:a="http://schemas.openxmlformats.org/drawingml/2006/main" noChangeAspect="1"/>
             </wp:cNvGraphicFramePr>
@@ -2769,7 +2587,7 @@
                   <pic:spPr>
                     <a:xfrm>
                       <a:off x="0" y="0"/>
-                      <a:ext cx="4359729" cy="3285060"/>
+                      <a:ext cx="5363323" cy="2172003"/>
                     </a:xfrm>
                     <a:prstGeom prst="rect">
                       <a:avLst/>
@@ -2785,6 +2603,18 @@
     <w:p>
       <w:pPr>
         <w:spacing w:line="240" w:lineRule="auto"/>
+        <w:rPr>
+          <w:rFonts w:ascii="Times New Roman" w:hAnsi="Times New Roman" w:cs="Times New Roman"/>
+          <w:b/>
+          <w:bCs/>
+          <w:sz w:val="24"/>
+          <w:szCs w:val="24"/>
+        </w:rPr>
+      </w:pPr>
+    </w:p>
+    <w:p>
+      <w:pPr>
+        <w:spacing w:line="240" w:lineRule="auto"/>
         <w:ind w:firstLine="708"/>
         <w:rPr>
           <w:rFonts w:ascii="Times New Roman" w:hAnsi="Times New Roman" w:cs="Times New Roman"/>
@@ -2794,25 +2624,212 @@
           <w:szCs w:val="24"/>
         </w:rPr>
       </w:pPr>
-      <w:r>
-        <w:rPr>
-          <w:rFonts w:ascii="Times New Roman" w:hAnsi="Times New Roman" w:cs="Times New Roman"/>
-          <w:b/>
-          <w:bCs/>
-          <w:sz w:val="24"/>
-          <w:szCs w:val="24"/>
-        </w:rPr>
-        <w:t>Теперь имеем следующее отображение в админ панели</w:t>
-      </w:r>
-      <w:r>
-        <w:rPr>
-          <w:rFonts w:ascii="Times New Roman" w:hAnsi="Times New Roman" w:cs="Times New Roman"/>
-          <w:b/>
-          <w:bCs/>
-          <w:sz w:val="24"/>
-          <w:szCs w:val="24"/>
-        </w:rPr>
-        <w:t xml:space="preserve"> отдельного продукта</w:t>
+    </w:p>
+    <w:p>
+      <w:pPr>
+        <w:spacing w:line="240" w:lineRule="auto"/>
+        <w:ind w:firstLine="708"/>
+        <w:rPr>
+          <w:rFonts w:ascii="Times New Roman" w:hAnsi="Times New Roman" w:cs="Times New Roman"/>
+          <w:b/>
+          <w:bCs/>
+          <w:sz w:val="24"/>
+          <w:szCs w:val="24"/>
+        </w:rPr>
+      </w:pPr>
+    </w:p>
+    <w:p>
+      <w:pPr>
+        <w:spacing w:line="240" w:lineRule="auto"/>
+        <w:ind w:firstLine="708"/>
+        <w:rPr>
+          <w:rFonts w:ascii="Times New Roman" w:hAnsi="Times New Roman" w:cs="Times New Roman"/>
+          <w:b/>
+          <w:bCs/>
+          <w:sz w:val="24"/>
+          <w:szCs w:val="24"/>
+        </w:rPr>
+      </w:pPr>
+    </w:p>
+    <w:p>
+      <w:pPr>
+        <w:spacing w:line="240" w:lineRule="auto"/>
+        <w:ind w:firstLine="708"/>
+        <w:rPr>
+          <w:rFonts w:ascii="Times New Roman" w:hAnsi="Times New Roman" w:cs="Times New Roman"/>
+          <w:b/>
+          <w:bCs/>
+          <w:sz w:val="24"/>
+          <w:szCs w:val="24"/>
+        </w:rPr>
+      </w:pPr>
+    </w:p>
+    <w:p>
+      <w:pPr>
+        <w:spacing w:line="240" w:lineRule="auto"/>
+        <w:ind w:firstLine="708"/>
+        <w:rPr>
+          <w:rFonts w:ascii="Times New Roman" w:hAnsi="Times New Roman" w:cs="Times New Roman"/>
+          <w:b/>
+          <w:bCs/>
+          <w:sz w:val="24"/>
+          <w:szCs w:val="24"/>
+        </w:rPr>
+      </w:pPr>
+    </w:p>
+    <w:p>
+      <w:pPr>
+        <w:spacing w:line="240" w:lineRule="auto"/>
+        <w:ind w:firstLine="708"/>
+        <w:rPr>
+          <w:rFonts w:ascii="Times New Roman" w:hAnsi="Times New Roman" w:cs="Times New Roman"/>
+          <w:b/>
+          <w:bCs/>
+          <w:sz w:val="24"/>
+          <w:szCs w:val="24"/>
+        </w:rPr>
+      </w:pPr>
+    </w:p>
+    <w:p>
+      <w:pPr>
+        <w:spacing w:line="240" w:lineRule="auto"/>
+        <w:ind w:firstLine="708"/>
+        <w:rPr>
+          <w:rFonts w:ascii="Times New Roman" w:hAnsi="Times New Roman" w:cs="Times New Roman"/>
+          <w:b/>
+          <w:bCs/>
+          <w:sz w:val="24"/>
+          <w:szCs w:val="24"/>
+        </w:rPr>
+      </w:pPr>
+    </w:p>
+    <w:p>
+      <w:pPr>
+        <w:spacing w:line="240" w:lineRule="auto"/>
+        <w:ind w:firstLine="708"/>
+        <w:rPr>
+          <w:rFonts w:ascii="Times New Roman" w:hAnsi="Times New Roman" w:cs="Times New Roman"/>
+          <w:b/>
+          <w:bCs/>
+          <w:sz w:val="24"/>
+          <w:szCs w:val="24"/>
+        </w:rPr>
+      </w:pPr>
+    </w:p>
+    <w:p>
+      <w:pPr>
+        <w:spacing w:line="240" w:lineRule="auto"/>
+        <w:ind w:firstLine="708"/>
+        <w:rPr>
+          <w:rFonts w:ascii="Times New Roman" w:hAnsi="Times New Roman" w:cs="Times New Roman"/>
+          <w:b/>
+          <w:bCs/>
+          <w:sz w:val="24"/>
+          <w:szCs w:val="24"/>
+        </w:rPr>
+      </w:pPr>
+    </w:p>
+    <w:p>
+      <w:pPr>
+        <w:spacing w:line="240" w:lineRule="auto"/>
+        <w:ind w:firstLine="708"/>
+        <w:rPr>
+          <w:rFonts w:ascii="Times New Roman" w:hAnsi="Times New Roman" w:cs="Times New Roman"/>
+          <w:b/>
+          <w:bCs/>
+          <w:sz w:val="24"/>
+          <w:szCs w:val="24"/>
+        </w:rPr>
+      </w:pPr>
+    </w:p>
+    <w:p>
+      <w:pPr>
+        <w:spacing w:line="240" w:lineRule="auto"/>
+        <w:ind w:firstLine="708"/>
+        <w:rPr>
+          <w:rFonts w:ascii="Times New Roman" w:hAnsi="Times New Roman" w:cs="Times New Roman"/>
+          <w:b/>
+          <w:bCs/>
+          <w:sz w:val="24"/>
+          <w:szCs w:val="24"/>
+        </w:rPr>
+      </w:pPr>
+      <w:r>
+        <w:rPr>
+          <w:rFonts w:ascii="Times New Roman" w:hAnsi="Times New Roman" w:cs="Times New Roman"/>
+          <w:b/>
+          <w:bCs/>
+          <w:sz w:val="24"/>
+          <w:szCs w:val="24"/>
+        </w:rPr>
+        <w:lastRenderedPageBreak/>
+        <w:t xml:space="preserve">Для изменения отображаемых полей в админ панели отдельного продукта необходимо, в файле  </w:t>
+      </w:r>
+      <w:r>
+        <w:rPr>
+          <w:rFonts w:ascii="Times New Roman" w:hAnsi="Times New Roman" w:cs="Times New Roman"/>
+          <w:b/>
+          <w:bCs/>
+          <w:color w:val="FF0000"/>
+          <w:sz w:val="24"/>
+          <w:szCs w:val="24"/>
+          <w:lang w:val="en-US"/>
+        </w:rPr>
+        <w:t>admin</w:t>
+      </w:r>
+      <w:r>
+        <w:rPr>
+          <w:rFonts w:ascii="Times New Roman" w:hAnsi="Times New Roman" w:cs="Times New Roman"/>
+          <w:b/>
+          <w:bCs/>
+          <w:color w:val="FF0000"/>
+          <w:sz w:val="24"/>
+          <w:szCs w:val="24"/>
+        </w:rPr>
+        <w:t>.</w:t>
+      </w:r>
+      <w:r>
+        <w:rPr>
+          <w:rFonts w:ascii="Times New Roman" w:hAnsi="Times New Roman" w:cs="Times New Roman"/>
+          <w:b/>
+          <w:bCs/>
+          <w:color w:val="FF0000"/>
+          <w:sz w:val="24"/>
+          <w:szCs w:val="24"/>
+          <w:lang w:val="en-US"/>
+        </w:rPr>
+        <w:t>py</w:t>
+      </w:r>
+      <w:r>
+        <w:rPr>
+          <w:rFonts w:ascii="Times New Roman" w:hAnsi="Times New Roman" w:cs="Times New Roman"/>
+          <w:b/>
+          <w:bCs/>
+          <w:color w:val="FF0000"/>
+          <w:sz w:val="24"/>
+          <w:szCs w:val="24"/>
+        </w:rPr>
+        <w:t xml:space="preserve"> </w:t>
+      </w:r>
+      <w:r>
+        <w:rPr>
+          <w:rFonts w:ascii="Times New Roman" w:hAnsi="Times New Roman" w:cs="Times New Roman"/>
+          <w:b/>
+          <w:bCs/>
+          <w:sz w:val="24"/>
+          <w:szCs w:val="24"/>
+        </w:rPr>
+        <w:t xml:space="preserve">добавить </w:t>
+      </w:r>
+      <w:r>
+        <w:rPr>
+          <w:rFonts w:ascii="Times New Roman" w:hAnsi="Times New Roman" w:cs="Times New Roman"/>
+          <w:b/>
+          <w:bCs/>
+          <w:sz w:val="24"/>
+          <w:szCs w:val="24"/>
+        </w:rPr>
+        <w:t>слеюующее</w:t>
       </w:r>
       <w:r>
         <w:rPr>
@@ -2841,14 +2858,15 @@
           <w:rFonts w:ascii="Times New Roman" w:hAnsi="Times New Roman" w:cs="Times New Roman"/>
           <w:b/>
           <w:bCs/>
+          <w:noProof/>
           <w:sz w:val="24"/>
           <w:szCs w:val="24"/>
         </w:rPr>
         <w:drawing>
-          <wp:inline distT="0" distB="0" distL="0" distR="0" wp14:anchorId="6EB3A15D" wp14:editId="79B7DCA2">
-            <wp:extent cx="5940425" cy="2309495"/>
-            <wp:effectExtent l="0" t="0" r="3175" b="0"/>
-            <wp:docPr id="14" name="Рисунок 14"/>
+          <wp:inline distT="0" distB="0" distL="0" distR="0" wp14:anchorId="6DA61352" wp14:editId="5896FAAE">
+            <wp:extent cx="4335861" cy="3267075"/>
+            <wp:effectExtent l="0" t="0" r="7620" b="0"/>
+            <wp:docPr id="13" name="Рисунок 13"/>
             <wp:cNvGraphicFramePr>
               <a:graphicFrameLocks xmlns:a="http://schemas.openxmlformats.org/drawingml/2006/main" noChangeAspect="1"/>
             </wp:cNvGraphicFramePr>
@@ -2868,7 +2886,7 @@
                   <pic:spPr>
                     <a:xfrm>
                       <a:off x="0" y="0"/>
-                      <a:ext cx="5940425" cy="2309495"/>
+                      <a:ext cx="4359729" cy="3285060"/>
                     </a:xfrm>
                     <a:prstGeom prst="rect">
                       <a:avLst/>
@@ -2884,41 +2902,6 @@
     <w:p>
       <w:pPr>
         <w:spacing w:line="240" w:lineRule="auto"/>
-        <w:rPr>
-          <w:rFonts w:ascii="Times New Roman" w:hAnsi="Times New Roman" w:cs="Times New Roman"/>
-          <w:b/>
-          <w:bCs/>
-          <w:sz w:val="24"/>
-          <w:szCs w:val="24"/>
-        </w:rPr>
-      </w:pPr>
-      <w:r>
-        <w:rPr>
-          <w:rFonts w:ascii="Times New Roman" w:hAnsi="Times New Roman" w:cs="Times New Roman"/>
-          <w:b/>
-          <w:bCs/>
-          <w:sz w:val="24"/>
-          <w:szCs w:val="24"/>
-        </w:rPr>
-        <w:lastRenderedPageBreak/>
-        <w:t>Мы выбрали поля для отображения, среди которых указали поля только для чтения.</w:t>
-      </w:r>
-    </w:p>
-    <w:p>
-      <w:pPr>
-        <w:spacing w:line="240" w:lineRule="auto"/>
-        <w:rPr>
-          <w:rFonts w:ascii="Times New Roman" w:hAnsi="Times New Roman" w:cs="Times New Roman"/>
-          <w:b/>
-          <w:bCs/>
-          <w:sz w:val="24"/>
-          <w:szCs w:val="24"/>
-        </w:rPr>
-      </w:pPr>
-    </w:p>
-    <w:p>
-      <w:pPr>
-        <w:spacing w:line="240" w:lineRule="auto"/>
         <w:ind w:firstLine="708"/>
         <w:rPr>
           <w:rFonts w:ascii="Times New Roman" w:hAnsi="Times New Roman" w:cs="Times New Roman"/>
@@ -2936,220 +2919,34 @@
           <w:sz w:val="24"/>
           <w:szCs w:val="24"/>
         </w:rPr>
-        <w:t xml:space="preserve">Для </w:t>
-      </w:r>
-      <w:r>
-        <w:rPr>
-          <w:rFonts w:ascii="Times New Roman" w:hAnsi="Times New Roman" w:cs="Times New Roman"/>
-          <w:b/>
-          <w:bCs/>
-          <w:sz w:val="24"/>
-          <w:szCs w:val="24"/>
-        </w:rPr>
-        <w:t>д</w:t>
-      </w:r>
-      <w:r>
-        <w:rPr>
-          <w:rFonts w:ascii="Times New Roman" w:hAnsi="Times New Roman" w:cs="Times New Roman"/>
-          <w:b/>
-          <w:bCs/>
-          <w:sz w:val="24"/>
-          <w:szCs w:val="24"/>
-        </w:rPr>
-        <w:t>етальн</w:t>
-      </w:r>
-      <w:r>
-        <w:rPr>
-          <w:rFonts w:ascii="Times New Roman" w:hAnsi="Times New Roman" w:cs="Times New Roman"/>
-          <w:b/>
-          <w:bCs/>
-          <w:sz w:val="24"/>
-          <w:szCs w:val="24"/>
-        </w:rPr>
-        <w:t>ой</w:t>
-      </w:r>
-      <w:r>
-        <w:rPr>
-          <w:rFonts w:ascii="Times New Roman" w:hAnsi="Times New Roman" w:cs="Times New Roman"/>
-          <w:b/>
-          <w:bCs/>
-          <w:sz w:val="24"/>
-          <w:szCs w:val="24"/>
-        </w:rPr>
-        <w:t xml:space="preserve"> настройк</w:t>
-      </w:r>
-      <w:r>
-        <w:rPr>
-          <w:rFonts w:ascii="Times New Roman" w:hAnsi="Times New Roman" w:cs="Times New Roman"/>
-          <w:b/>
-          <w:bCs/>
-          <w:sz w:val="24"/>
-          <w:szCs w:val="24"/>
-        </w:rPr>
-        <w:t>и</w:t>
-      </w:r>
-      <w:r>
-        <w:rPr>
-          <w:rFonts w:ascii="Times New Roman" w:hAnsi="Times New Roman" w:cs="Times New Roman"/>
-          <w:b/>
-          <w:bCs/>
-          <w:sz w:val="24"/>
-          <w:szCs w:val="24"/>
-        </w:rPr>
-        <w:t xml:space="preserve"> отображения полей</w:t>
-      </w:r>
-      <w:r>
-        <w:rPr>
-          <w:rFonts w:ascii="Times New Roman" w:hAnsi="Times New Roman" w:cs="Times New Roman"/>
-          <w:b/>
-          <w:bCs/>
-          <w:sz w:val="24"/>
-          <w:szCs w:val="24"/>
-        </w:rPr>
-        <w:t xml:space="preserve"> </w:t>
-      </w:r>
-      <w:r>
-        <w:rPr>
-          <w:rFonts w:ascii="Times New Roman" w:hAnsi="Times New Roman" w:cs="Times New Roman"/>
-          <w:b/>
-          <w:bCs/>
-          <w:sz w:val="24"/>
-          <w:szCs w:val="24"/>
-        </w:rPr>
-        <w:t xml:space="preserve">можно воспользоваться переменной </w:t>
-      </w:r>
-      <w:proofErr w:type="spellStart"/>
-      <w:r>
-        <w:rPr>
-          <w:rFonts w:ascii="Times New Roman" w:hAnsi="Times New Roman" w:cs="Times New Roman"/>
-          <w:b/>
-          <w:bCs/>
-          <w:color w:val="FF0000"/>
-          <w:sz w:val="24"/>
-          <w:szCs w:val="24"/>
-        </w:rPr>
-        <w:t>fieldsets</w:t>
-      </w:r>
-      <w:proofErr w:type="spellEnd"/>
-      <w:r>
-        <w:rPr>
-          <w:rFonts w:ascii="Times New Roman" w:hAnsi="Times New Roman" w:cs="Times New Roman"/>
-          <w:b/>
-          <w:bCs/>
-          <w:sz w:val="24"/>
-          <w:szCs w:val="24"/>
-        </w:rPr>
-        <w:t>:</w:t>
-      </w:r>
-    </w:p>
-    <w:p>
-      <w:pPr>
-        <w:spacing w:line="240" w:lineRule="auto"/>
-        <w:rPr>
-          <w:rFonts w:ascii="Times New Roman" w:hAnsi="Times New Roman" w:cs="Times New Roman"/>
-          <w:b/>
-          <w:bCs/>
-          <w:color w:val="FF0000"/>
-          <w:sz w:val="24"/>
-          <w:szCs w:val="24"/>
-        </w:rPr>
-      </w:pPr>
-      <w:r>
-        <w:rPr>
-          <w:rFonts w:ascii="Times New Roman" w:hAnsi="Times New Roman" w:cs="Times New Roman"/>
-          <w:color w:val="FF0000"/>
-          <w:sz w:val="24"/>
-          <w:szCs w:val="24"/>
-        </w:rPr>
-        <w:t xml:space="preserve">Внимание! </w:t>
-      </w:r>
-      <w:r>
-        <w:rPr>
-          <w:rFonts w:ascii="Times New Roman" w:hAnsi="Times New Roman" w:cs="Times New Roman"/>
-          <w:b/>
-          <w:bCs/>
-          <w:color w:val="FF0000"/>
-          <w:sz w:val="24"/>
-          <w:szCs w:val="24"/>
-          <w:lang w:val="en-US"/>
-        </w:rPr>
-        <w:t>f</w:t>
-      </w:r>
-      <w:proofErr w:type="spellStart"/>
-      <w:r>
-        <w:rPr>
-          <w:rFonts w:ascii="Times New Roman" w:hAnsi="Times New Roman" w:cs="Times New Roman"/>
-          <w:b/>
-          <w:bCs/>
-          <w:color w:val="FF0000"/>
-          <w:sz w:val="24"/>
-          <w:szCs w:val="24"/>
-        </w:rPr>
-        <w:t>ieldsets</w:t>
-      </w:r>
-      <w:proofErr w:type="spellEnd"/>
-      <w:r>
-        <w:rPr>
-          <w:rFonts w:ascii="Times New Roman" w:hAnsi="Times New Roman" w:cs="Times New Roman"/>
-          <w:b/>
-          <w:bCs/>
-          <w:color w:val="FF0000"/>
-          <w:sz w:val="24"/>
-          <w:szCs w:val="24"/>
-        </w:rPr>
-        <w:t xml:space="preserve"> не дружит с </w:t>
-      </w:r>
-      <w:proofErr w:type="spellStart"/>
-      <w:r>
-        <w:rPr>
-          <w:rFonts w:ascii="Times New Roman" w:hAnsi="Times New Roman" w:cs="Times New Roman"/>
-          <w:b/>
-          <w:bCs/>
-          <w:color w:val="FF0000"/>
-          <w:sz w:val="24"/>
-          <w:szCs w:val="24"/>
-        </w:rPr>
-        <w:t>fields</w:t>
-      </w:r>
-      <w:proofErr w:type="spellEnd"/>
-      <w:r>
-        <w:rPr>
-          <w:rFonts w:ascii="Times New Roman" w:hAnsi="Times New Roman" w:cs="Times New Roman"/>
-          <w:b/>
-          <w:bCs/>
-          <w:color w:val="FF0000"/>
-          <w:sz w:val="24"/>
-          <w:szCs w:val="24"/>
-        </w:rPr>
-        <w:t xml:space="preserve"> поэтому его мы закомментировали.</w:t>
-      </w:r>
-    </w:p>
-    <w:p>
-      <w:pPr>
-        <w:spacing w:line="240" w:lineRule="auto"/>
-        <w:rPr>
-          <w:rFonts w:ascii="Times New Roman" w:hAnsi="Times New Roman" w:cs="Times New Roman"/>
-          <w:b/>
-          <w:bCs/>
-          <w:sz w:val="24"/>
-          <w:szCs w:val="24"/>
-          <w:lang w:val="en-US"/>
-        </w:rPr>
-      </w:pPr>
-      <w:r>
-        <w:rPr>
-          <w:rFonts w:ascii="Times New Roman" w:hAnsi="Times New Roman" w:cs="Times New Roman"/>
-          <w:b/>
-          <w:bCs/>
-          <w:sz w:val="24"/>
-          <w:szCs w:val="24"/>
-          <w:lang w:val="en-US"/>
+        <w:t>Теперь имеем следующее отображение в админ панели отдельного продукта:</w:t>
+      </w:r>
+    </w:p>
+    <w:p>
+      <w:pPr>
+        <w:spacing w:line="240" w:lineRule="auto"/>
+        <w:rPr>
+          <w:rFonts w:ascii="Times New Roman" w:hAnsi="Times New Roman" w:cs="Times New Roman"/>
+          <w:b/>
+          <w:bCs/>
+          <w:sz w:val="24"/>
+          <w:szCs w:val="24"/>
+        </w:rPr>
+      </w:pPr>
+      <w:r>
+        <w:rPr>
+          <w:rFonts w:ascii="Times New Roman" w:hAnsi="Times New Roman" w:cs="Times New Roman"/>
+          <w:b/>
+          <w:bCs/>
+          <w:noProof/>
+          <w:sz w:val="24"/>
+          <w:szCs w:val="24"/>
         </w:rPr>
         <w:drawing>
-          <wp:inline distT="0" distB="0" distL="0" distR="0" wp14:anchorId="362F2045" wp14:editId="45B126CE">
-            <wp:extent cx="5940425" cy="5111750"/>
+          <wp:inline distT="0" distB="0" distL="0" distR="0" wp14:anchorId="6EB3A15D" wp14:editId="79B7DCA2">
+            <wp:extent cx="5940425" cy="2309495"/>
             <wp:effectExtent l="0" t="0" r="3175" b="0"/>
-            <wp:docPr id="15" name="Рисунок 15"/>
+            <wp:docPr id="14" name="Рисунок 14"/>
             <wp:cNvGraphicFramePr>
               <a:graphicFrameLocks xmlns:a="http://schemas.openxmlformats.org/drawingml/2006/main" noChangeAspect="1"/>
             </wp:cNvGraphicFramePr>
@@ -3169,7 +2966,7 @@
                   <pic:spPr>
                     <a:xfrm>
                       <a:off x="0" y="0"/>
-                      <a:ext cx="5940425" cy="5111750"/>
+                      <a:ext cx="5940425" cy="2309495"/>
                     </a:xfrm>
                     <a:prstGeom prst="rect">
                       <a:avLst/>
@@ -3201,33 +2998,362 @@
           <w:sz w:val="24"/>
           <w:szCs w:val="24"/>
         </w:rPr>
-        <w:t>Теперь имеем следующее отображение в админ панели отдельного продукта:</w:t>
-      </w:r>
-    </w:p>
-    <w:p>
-      <w:pPr>
-        <w:spacing w:line="240" w:lineRule="auto"/>
-        <w:rPr>
-          <w:rFonts w:ascii="Times New Roman" w:hAnsi="Times New Roman" w:cs="Times New Roman"/>
-          <w:b/>
-          <w:bCs/>
-          <w:sz w:val="24"/>
-          <w:szCs w:val="24"/>
-        </w:rPr>
-      </w:pPr>
-      <w:r>
-        <w:rPr>
-          <w:rFonts w:ascii="Times New Roman" w:hAnsi="Times New Roman" w:cs="Times New Roman"/>
-          <w:b/>
-          <w:bCs/>
-          <w:sz w:val="24"/>
-          <w:szCs w:val="24"/>
+        <w:t>Мы выбрали поля для отображения, среди которых указали поля только для чтения.</w:t>
+      </w:r>
+    </w:p>
+    <w:p>
+      <w:pPr>
+        <w:spacing w:line="240" w:lineRule="auto"/>
+        <w:rPr>
+          <w:rFonts w:ascii="Times New Roman" w:hAnsi="Times New Roman" w:cs="Times New Roman"/>
+          <w:b/>
+          <w:bCs/>
+          <w:sz w:val="24"/>
+          <w:szCs w:val="24"/>
+        </w:rPr>
+      </w:pPr>
+    </w:p>
+    <w:p>
+      <w:pPr>
+        <w:spacing w:line="240" w:lineRule="auto"/>
+        <w:ind w:firstLine="708"/>
+        <w:rPr>
+          <w:rFonts w:ascii="Times New Roman" w:hAnsi="Times New Roman" w:cs="Times New Roman"/>
+          <w:b/>
+          <w:bCs/>
+          <w:sz w:val="24"/>
+          <w:szCs w:val="24"/>
+        </w:rPr>
+      </w:pPr>
+    </w:p>
+    <w:p>
+      <w:pPr>
+        <w:spacing w:line="240" w:lineRule="auto"/>
+        <w:ind w:firstLine="708"/>
+        <w:rPr>
+          <w:rFonts w:ascii="Times New Roman" w:hAnsi="Times New Roman" w:cs="Times New Roman"/>
+          <w:b/>
+          <w:bCs/>
+          <w:sz w:val="24"/>
+          <w:szCs w:val="24"/>
+        </w:rPr>
+      </w:pPr>
+    </w:p>
+    <w:p>
+      <w:pPr>
+        <w:spacing w:line="240" w:lineRule="auto"/>
+        <w:ind w:firstLine="708"/>
+        <w:rPr>
+          <w:rFonts w:ascii="Times New Roman" w:hAnsi="Times New Roman" w:cs="Times New Roman"/>
+          <w:b/>
+          <w:bCs/>
+          <w:sz w:val="24"/>
+          <w:szCs w:val="24"/>
+        </w:rPr>
+      </w:pPr>
+    </w:p>
+    <w:p>
+      <w:pPr>
+        <w:spacing w:line="240" w:lineRule="auto"/>
+        <w:ind w:firstLine="708"/>
+        <w:rPr>
+          <w:rFonts w:ascii="Times New Roman" w:hAnsi="Times New Roman" w:cs="Times New Roman"/>
+          <w:b/>
+          <w:bCs/>
+          <w:sz w:val="24"/>
+          <w:szCs w:val="24"/>
+        </w:rPr>
+      </w:pPr>
+    </w:p>
+    <w:p>
+      <w:pPr>
+        <w:spacing w:line="240" w:lineRule="auto"/>
+        <w:ind w:firstLine="708"/>
+        <w:rPr>
+          <w:rFonts w:ascii="Times New Roman" w:hAnsi="Times New Roman" w:cs="Times New Roman"/>
+          <w:b/>
+          <w:bCs/>
+          <w:sz w:val="24"/>
+          <w:szCs w:val="24"/>
+        </w:rPr>
+      </w:pPr>
+    </w:p>
+    <w:p>
+      <w:pPr>
+        <w:spacing w:line="240" w:lineRule="auto"/>
+        <w:ind w:firstLine="708"/>
+        <w:rPr>
+          <w:rFonts w:ascii="Times New Roman" w:hAnsi="Times New Roman" w:cs="Times New Roman"/>
+          <w:b/>
+          <w:bCs/>
+          <w:sz w:val="24"/>
+          <w:szCs w:val="24"/>
+        </w:rPr>
+      </w:pPr>
+    </w:p>
+    <w:p>
+      <w:pPr>
+        <w:spacing w:line="240" w:lineRule="auto"/>
+        <w:ind w:firstLine="708"/>
+        <w:rPr>
+          <w:rFonts w:ascii="Times New Roman" w:hAnsi="Times New Roman" w:cs="Times New Roman"/>
+          <w:b/>
+          <w:bCs/>
+          <w:sz w:val="24"/>
+          <w:szCs w:val="24"/>
+        </w:rPr>
+      </w:pPr>
+    </w:p>
+    <w:p>
+      <w:pPr>
+        <w:spacing w:line="240" w:lineRule="auto"/>
+        <w:ind w:firstLine="708"/>
+        <w:rPr>
+          <w:rFonts w:ascii="Times New Roman" w:hAnsi="Times New Roman" w:cs="Times New Roman"/>
+          <w:b/>
+          <w:bCs/>
+          <w:sz w:val="24"/>
+          <w:szCs w:val="24"/>
+        </w:rPr>
+      </w:pPr>
+      <w:r>
+        <w:rPr>
+          <w:rFonts w:ascii="Times New Roman" w:hAnsi="Times New Roman" w:cs="Times New Roman"/>
+          <w:b/>
+          <w:bCs/>
+          <w:sz w:val="24"/>
+          <w:szCs w:val="24"/>
+        </w:rPr>
+        <w:lastRenderedPageBreak/>
+        <w:t xml:space="preserve">Для </w:t>
+      </w:r>
+      <w:r>
+        <w:rPr>
+          <w:rFonts w:ascii="Times New Roman" w:hAnsi="Times New Roman" w:cs="Times New Roman"/>
+          <w:b/>
+          <w:bCs/>
+          <w:sz w:val="24"/>
+          <w:szCs w:val="24"/>
+        </w:rPr>
+        <w:t>д</w:t>
+      </w:r>
+      <w:r>
+        <w:rPr>
+          <w:rFonts w:ascii="Times New Roman" w:hAnsi="Times New Roman" w:cs="Times New Roman"/>
+          <w:b/>
+          <w:bCs/>
+          <w:sz w:val="24"/>
+          <w:szCs w:val="24"/>
+        </w:rPr>
+        <w:t>етальн</w:t>
+      </w:r>
+      <w:r>
+        <w:rPr>
+          <w:rFonts w:ascii="Times New Roman" w:hAnsi="Times New Roman" w:cs="Times New Roman"/>
+          <w:b/>
+          <w:bCs/>
+          <w:sz w:val="24"/>
+          <w:szCs w:val="24"/>
+        </w:rPr>
+        <w:t>ой</w:t>
+      </w:r>
+      <w:r>
+        <w:rPr>
+          <w:rFonts w:ascii="Times New Roman" w:hAnsi="Times New Roman" w:cs="Times New Roman"/>
+          <w:b/>
+          <w:bCs/>
+          <w:sz w:val="24"/>
+          <w:szCs w:val="24"/>
+        </w:rPr>
+        <w:t xml:space="preserve"> настройк</w:t>
+      </w:r>
+      <w:r>
+        <w:rPr>
+          <w:rFonts w:ascii="Times New Roman" w:hAnsi="Times New Roman" w:cs="Times New Roman"/>
+          <w:b/>
+          <w:bCs/>
+          <w:sz w:val="24"/>
+          <w:szCs w:val="24"/>
+        </w:rPr>
+        <w:t>и</w:t>
+      </w:r>
+      <w:r>
+        <w:rPr>
+          <w:rFonts w:ascii="Times New Roman" w:hAnsi="Times New Roman" w:cs="Times New Roman"/>
+          <w:b/>
+          <w:bCs/>
+          <w:sz w:val="24"/>
+          <w:szCs w:val="24"/>
+        </w:rPr>
+        <w:t xml:space="preserve"> отображения полей</w:t>
+      </w:r>
+      <w:r>
+        <w:rPr>
+          <w:rFonts w:ascii="Times New Roman" w:hAnsi="Times New Roman" w:cs="Times New Roman"/>
+          <w:b/>
+          <w:bCs/>
+          <w:sz w:val="24"/>
+          <w:szCs w:val="24"/>
+        </w:rPr>
+        <w:t xml:space="preserve"> </w:t>
+      </w:r>
+      <w:r>
+        <w:rPr>
+          <w:rFonts w:ascii="Times New Roman" w:hAnsi="Times New Roman" w:cs="Times New Roman"/>
+          <w:b/>
+          <w:bCs/>
+          <w:sz w:val="24"/>
+          <w:szCs w:val="24"/>
+        </w:rPr>
+        <w:t>внутри модели</w:t>
+      </w:r>
+      <w:r>
+        <w:rPr>
+          <w:rFonts w:ascii="Times New Roman" w:hAnsi="Times New Roman" w:cs="Times New Roman"/>
+          <w:b/>
+          <w:bCs/>
+          <w:sz w:val="24"/>
+          <w:szCs w:val="24"/>
+        </w:rPr>
+        <w:t xml:space="preserve">, </w:t>
+      </w:r>
+      <w:r>
+        <w:rPr>
+          <w:rFonts w:ascii="Times New Roman" w:hAnsi="Times New Roman" w:cs="Times New Roman"/>
+          <w:b/>
+          <w:bCs/>
+          <w:sz w:val="24"/>
+          <w:szCs w:val="24"/>
+        </w:rPr>
+        <w:t xml:space="preserve">можно воспользоваться переменной </w:t>
+      </w:r>
+      <w:r>
+        <w:rPr>
+          <w:rFonts w:ascii="Times New Roman" w:hAnsi="Times New Roman" w:cs="Times New Roman"/>
+          <w:b/>
+          <w:bCs/>
+          <w:color w:val="FF0000"/>
+          <w:sz w:val="24"/>
+          <w:szCs w:val="24"/>
+        </w:rPr>
+        <w:t>fieldsets</w:t>
+      </w:r>
+      <w:r>
+        <w:rPr>
+          <w:rFonts w:ascii="Times New Roman" w:hAnsi="Times New Roman" w:cs="Times New Roman"/>
+          <w:b/>
+          <w:bCs/>
+          <w:sz w:val="24"/>
+          <w:szCs w:val="24"/>
+        </w:rPr>
+        <w:t>:</w:t>
+      </w:r>
+    </w:p>
+    <w:p>
+      <w:pPr>
+        <w:spacing w:line="240" w:lineRule="auto"/>
+        <w:rPr>
+          <w:rFonts w:ascii="Times New Roman" w:hAnsi="Times New Roman" w:cs="Times New Roman"/>
+          <w:b/>
+          <w:bCs/>
+          <w:color w:val="FF0000"/>
+          <w:sz w:val="24"/>
+          <w:szCs w:val="24"/>
+        </w:rPr>
+      </w:pPr>
+      <w:r>
+        <w:rPr>
+          <w:rFonts w:ascii="Times New Roman" w:hAnsi="Times New Roman" w:cs="Times New Roman"/>
+          <w:color w:val="FF0000"/>
+          <w:sz w:val="24"/>
+          <w:szCs w:val="24"/>
+        </w:rPr>
+        <w:t xml:space="preserve">Внимание! </w:t>
+      </w:r>
+      <w:r>
+        <w:rPr>
+          <w:rFonts w:ascii="Times New Roman" w:hAnsi="Times New Roman" w:cs="Times New Roman"/>
+          <w:b/>
+          <w:bCs/>
+          <w:color w:val="FF0000"/>
+          <w:sz w:val="24"/>
+          <w:szCs w:val="24"/>
+          <w:lang w:val="en-US"/>
+        </w:rPr>
+        <w:t>f</w:t>
+      </w:r>
+      <w:r>
+        <w:rPr>
+          <w:rFonts w:ascii="Times New Roman" w:hAnsi="Times New Roman" w:cs="Times New Roman"/>
+          <w:b/>
+          <w:bCs/>
+          <w:color w:val="FF0000"/>
+          <w:sz w:val="24"/>
+          <w:szCs w:val="24"/>
+        </w:rPr>
+        <w:t>ieldsets</w:t>
+      </w:r>
+      <w:r>
+        <w:rPr>
+          <w:rFonts w:ascii="Times New Roman" w:hAnsi="Times New Roman" w:cs="Times New Roman"/>
+          <w:b/>
+          <w:bCs/>
+          <w:color w:val="FF0000"/>
+          <w:sz w:val="24"/>
+          <w:szCs w:val="24"/>
+        </w:rPr>
+        <w:t xml:space="preserve"> не дружит с </w:t>
+      </w:r>
+      <w:r>
+        <w:rPr>
+          <w:rFonts w:ascii="Times New Roman" w:hAnsi="Times New Roman" w:cs="Times New Roman"/>
+          <w:b/>
+          <w:bCs/>
+          <w:color w:val="FF0000"/>
+          <w:sz w:val="24"/>
+          <w:szCs w:val="24"/>
+        </w:rPr>
+        <w:t>fields</w:t>
+      </w:r>
+      <w:r>
+        <w:rPr>
+          <w:rFonts w:ascii="Times New Roman" w:hAnsi="Times New Roman" w:cs="Times New Roman"/>
+          <w:b/>
+          <w:bCs/>
+          <w:color w:val="FF0000"/>
+          <w:sz w:val="24"/>
+          <w:szCs w:val="24"/>
+        </w:rPr>
+        <w:t xml:space="preserve"> поэтому его мы закомментировали.</w:t>
+      </w:r>
+    </w:p>
+    <w:p>
+      <w:pPr>
+        <w:spacing w:line="240" w:lineRule="auto"/>
+        <w:rPr>
+          <w:rFonts w:ascii="Times New Roman" w:hAnsi="Times New Roman" w:cs="Times New Roman"/>
+          <w:b/>
+          <w:bCs/>
+          <w:sz w:val="24"/>
+          <w:szCs w:val="24"/>
+          <w:lang w:val="en-US"/>
+        </w:rPr>
+      </w:pPr>
+      <w:r>
+        <w:rPr>
+          <w:rFonts w:ascii="Times New Roman" w:hAnsi="Times New Roman" w:cs="Times New Roman"/>
+          <w:b/>
+          <w:bCs/>
+          <w:noProof/>
+          <w:sz w:val="24"/>
+          <w:szCs w:val="24"/>
+          <w:lang w:val="en-US"/>
         </w:rPr>
         <w:drawing>
-          <wp:inline distT="0" distB="0" distL="0" distR="0" wp14:anchorId="4C515A2C" wp14:editId="542802C7">
-            <wp:extent cx="5940425" cy="2475230"/>
-            <wp:effectExtent l="0" t="0" r="3175" b="1270"/>
-            <wp:docPr id="16" name="Рисунок 16"/>
+          <wp:inline distT="0" distB="0" distL="0" distR="0" wp14:anchorId="362F2045" wp14:editId="45B126CE">
+            <wp:extent cx="5940425" cy="5111750"/>
+            <wp:effectExtent l="0" t="0" r="3175" b="0"/>
+            <wp:docPr id="15" name="Рисунок 15"/>
             <wp:cNvGraphicFramePr>
               <a:graphicFrameLocks xmlns:a="http://schemas.openxmlformats.org/drawingml/2006/main" noChangeAspect="1"/>
             </wp:cNvGraphicFramePr>
@@ -3247,6 +3373,85 @@
                   <pic:spPr>
                     <a:xfrm>
                       <a:off x="0" y="0"/>
+                      <a:ext cx="5940425" cy="5111750"/>
+                    </a:xfrm>
+                    <a:prstGeom prst="rect">
+                      <a:avLst/>
+                    </a:prstGeom>
+                  </pic:spPr>
+                </pic:pic>
+              </a:graphicData>
+            </a:graphic>
+          </wp:inline>
+        </w:drawing>
+      </w:r>
+    </w:p>
+    <w:p>
+      <w:pPr>
+        <w:spacing w:line="240" w:lineRule="auto"/>
+        <w:rPr>
+          <w:rFonts w:ascii="Times New Roman" w:hAnsi="Times New Roman" w:cs="Times New Roman"/>
+          <w:b/>
+          <w:bCs/>
+          <w:sz w:val="24"/>
+          <w:szCs w:val="24"/>
+        </w:rPr>
+      </w:pPr>
+      <w:r>
+        <w:rPr>
+          <w:rFonts w:ascii="Times New Roman" w:hAnsi="Times New Roman" w:cs="Times New Roman"/>
+          <w:b/>
+          <w:bCs/>
+          <w:sz w:val="24"/>
+          <w:szCs w:val="24"/>
+        </w:rPr>
+        <w:t>Теперь имеем следующее отображение в админ панели отдельного продукта:</w:t>
+      </w:r>
+    </w:p>
+    <w:p>
+      <w:pPr>
+        <w:spacing w:line="240" w:lineRule="auto"/>
+        <w:rPr>
+          <w:rFonts w:ascii="Times New Roman" w:hAnsi="Times New Roman" w:cs="Times New Roman"/>
+          <w:b/>
+          <w:bCs/>
+          <w:sz w:val="24"/>
+          <w:szCs w:val="24"/>
+        </w:rPr>
+      </w:pPr>
+      <w:r>
+        <w:rPr>
+          <w:rFonts w:ascii="Times New Roman" w:hAnsi="Times New Roman" w:cs="Times New Roman"/>
+          <w:b/>
+          <w:bCs/>
+          <w:noProof/>
+          <w:sz w:val="24"/>
+          <w:szCs w:val="24"/>
+        </w:rPr>
+        <w:drawing>
+          <wp:inline distT="0" distB="0" distL="0" distR="0" wp14:anchorId="4C515A2C" wp14:editId="542802C7">
+            <wp:extent cx="5940425" cy="2475230"/>
+            <wp:effectExtent l="0" t="0" r="3175" b="1270"/>
+            <wp:docPr id="16" name="Рисунок 16"/>
+            <wp:cNvGraphicFramePr>
+              <a:graphicFrameLocks xmlns:a="http://schemas.openxmlformats.org/drawingml/2006/main" noChangeAspect="1"/>
+            </wp:cNvGraphicFramePr>
+            <a:graphic xmlns:a="http://schemas.openxmlformats.org/drawingml/2006/main">
+              <a:graphicData uri="http://schemas.openxmlformats.org/drawingml/2006/picture">
+                <pic:pic xmlns:pic="http://schemas.openxmlformats.org/drawingml/2006/picture">
+                  <pic:nvPicPr>
+                    <pic:cNvPr id="1" name=""/>
+                    <pic:cNvPicPr/>
+                  </pic:nvPicPr>
+                  <pic:blipFill>
+                    <a:blip r:embed="rId16"/>
+                    <a:stretch>
+                      <a:fillRect/>
+                    </a:stretch>
+                  </pic:blipFill>
+                  <pic:spPr>
+                    <a:xfrm>
+                      <a:off x="0" y="0"/>
                       <a:ext cx="5940425" cy="2475230"/>
                     </a:xfrm>
                     <a:prstGeom prst="rect">
@@ -3272,6 +3477,7 @@
       <w:r>
         <w:rPr>
           <w:rFonts w:ascii="Times New Roman" w:hAnsi="Times New Roman" w:cs="Times New Roman"/>
+          <w:noProof/>
           <w:sz w:val="24"/>
           <w:szCs w:val="24"/>
         </w:rPr>
@@ -3292,7 +3498,7 @@
                     <pic:cNvPicPr/>
                   </pic:nvPicPr>
                   <pic:blipFill>
-                    <a:blip r:embed="rId16"/>
+                    <a:blip r:embed="rId17"/>
                     <a:stretch>
                       <a:fillRect/>
                     </a:stretch>

</xml_diff>